<commit_message>
add glossary, work on interchange format section
</commit_message>
<xml_diff>
--- a/USGIN information exchanges.docx
+++ b/USGIN information exchanges.docx
@@ -6,6 +6,8 @@
       <w:pPr>
         <w:pStyle w:val="Title"/>
       </w:pPr>
+      <w:bookmarkStart w:id="0" w:name="_GoBack"/>
+      <w:bookmarkEnd w:id="0"/>
       <w:r>
         <w:t>USGIN information exchanges</w:t>
       </w:r>
@@ -179,16 +181,21 @@
         <w:t xml:space="preserve">Availability of a model for review is publicized in a request for comment broadcast to the intended user community, with instructions for commenting, and a time frame during which comments will be accepted. </w:t>
       </w:r>
       <w:r>
-        <w:t>Comments are collected by e-mail and compiled in a comments spreadsheet that is maintained in the content model VC repository.</w:t>
-      </w:r>
-      <w:r>
-        <w:t xml:space="preserve"> </w:t>
+        <w:t xml:space="preserve">Comments are collected by e-mail and compiled in a comments spreadsheet that is maintained in the content model VC repository. </w:t>
       </w:r>
       <w:r>
         <w:t xml:space="preserve">At the end </w:t>
       </w:r>
       <w:r>
         <w:t>of the review period, the workgroup incorporates comments to produce a final specification document. When the group is satisfied that the model is ready for implementation and utilization, a copy of the specification document is moved to an archival ‘tag’ repository, and locked against further modification.</w:t>
+      </w:r>
+      <w:r>
+        <w:t xml:space="preserve">  </w:t>
+      </w:r>
+    </w:p>
+    <w:p>
+      <w:r>
+        <w:t>A URI is assigned to the model at this point; the specification document is considered the normative representation of the model. Ideally the model URI will dereference to the specification document. The URI should include version information (see versioning and URI’s section, below).</w:t>
       </w:r>
     </w:p>
     <w:p>
@@ -257,6 +264,11 @@
       </w:r>
     </w:p>
     <w:p>
+      <w:r>
+        <w:t>Each implementation must define a validation process that will determine if an instance document is conformant with the implementation.</w:t>
+      </w:r>
+    </w:p>
+    <w:p>
       <w:pPr>
         <w:pStyle w:val="Heading1"/>
       </w:pPr>
@@ -271,8 +283,96 @@
       <w:r>
         <w:t>Service Contract</w:t>
       </w:r>
-      <w:bookmarkStart w:id="0" w:name="_GoBack"/>
-      <w:bookmarkEnd w:id="0"/>
+    </w:p>
+    <w:p>
+      <w:pPr>
+        <w:pStyle w:val="Heading1"/>
+      </w:pPr>
+      <w:r>
+        <w:t>Versioning and URIs</w:t>
+      </w:r>
+    </w:p>
+    <w:p>
+      <w:r>
+        <w:t xml:space="preserve">Tagged model and implementation specifications are assigned </w:t>
+      </w:r>
+      <w:r>
+        <w:t xml:space="preserve">USGIN </w:t>
+      </w:r>
+      <w:r>
+        <w:t>URIs</w:t>
+      </w:r>
+      <w:r>
+        <w:t xml:space="preserve"> to identify them</w:t>
+      </w:r>
+      <w:r>
+        <w:t xml:space="preserve">. The </w:t>
+      </w:r>
+      <w:r>
+        <w:t>identity of a model is defined by</w:t>
+      </w:r>
+      <w:r>
+        <w:t xml:space="preserve"> the collection of feature types, properties, cardinalities, </w:t>
+      </w:r>
+      <w:r>
+        <w:t xml:space="preserve">data types, </w:t>
+      </w:r>
+      <w:r>
+        <w:t>and relationships</w:t>
+      </w:r>
+      <w:r>
+        <w:t>.</w:t>
+      </w:r>
+      <w:r>
+        <w:t xml:space="preserve"> </w:t>
+      </w:r>
+      <w:r>
+        <w:t>The identity of an implementation is defined by the collection of all instance documents that are valid according to the validation processes defined by that implementation.</w:t>
+      </w:r>
+    </w:p>
+    <w:p>
+      <w:pPr>
+        <w:pStyle w:val="Heading1"/>
+      </w:pPr>
+      <w:r>
+        <w:t>Glossary</w:t>
+      </w:r>
+    </w:p>
+    <w:p>
+      <w:proofErr w:type="gramStart"/>
+      <w:r>
+        <w:t>conformant</w:t>
+      </w:r>
+      <w:proofErr w:type="gramEnd"/>
+      <w:r>
+        <w:t xml:space="preserve"> – an artifact (model, implementation, instance document) implements all normative provisions of a specification exactly. The artifact may implement other features that are not normative in the specification (</w:t>
+      </w:r>
+      <w:r>
+        <w:t>http://pubs.opengroup.org/architecture/togaf9-doc/arch/Figures/48_conformance.png</w:t>
+      </w:r>
+    </w:p>
+    <w:p>
+      <w:proofErr w:type="gramStart"/>
+      <w:r>
+        <w:t>compliant</w:t>
+      </w:r>
+      <w:proofErr w:type="gramEnd"/>
+      <w:r>
+        <w:t>--</w:t>
+      </w:r>
+      <w:r>
+        <w:t>the system provides support for some of a given standard</w:t>
+      </w:r>
+    </w:p>
+    <w:p>
+      <w:proofErr w:type="gramStart"/>
+      <w:r>
+        <w:t>instance</w:t>
+      </w:r>
+      <w:proofErr w:type="gramEnd"/>
+      <w:r>
+        <w:t xml:space="preserve"> document: a document containing information of interest encoded according to some interchange format specification.</w:t>
+      </w:r>
     </w:p>
     <w:sectPr>
       <w:pgSz w:w="12240" w:h="15840"/>

</xml_diff>